<commit_message>
Small edit to the polycule dialogue
Changed 'boyfriends' to 'partners' on Doruk's suggestion
</commit_message>
<xml_diff>
--- a/Narrative and Writing/Messages_from_grandma_and_young_couple (1).docx
+++ b/Narrative and Writing/Messages_from_grandma_and_young_couple (1).docx
@@ -940,7 +940,10 @@
         <w:t xml:space="preserve">Oh hey! Did you get our message about expanding the gardener’s collective here? One of my </w:t>
       </w:r>
       <w:r>
-        <w:t>boyfriends</w:t>
+        <w:t>partner</w:t>
+      </w:r>
+      <w:r>
+        <w:t>s</w:t>
       </w:r>
       <w:r>
         <w:t xml:space="preserve"> used to work in conservation,</w:t>

</xml_diff>

<commit_message>
Tweaks to UI and writing
Added info on outputs to the UI, made a couple of edits to 'the polycule's' messages and wrote a final turn before victory message - I'm not sure how to implement them tho
</commit_message>
<xml_diff>
--- a/Narrative and Writing/Messages_from_grandma_and_young_couple (1).docx
+++ b/Narrative and Writing/Messages_from_grandma_and_young_couple (1).docx
@@ -1040,10 +1040,10 @@
         <w:t>Thanks for your message (you spoke to</w:t>
       </w:r>
       <w:r>
+        <w:t xml:space="preserve"> my partner</w:t>
+      </w:r>
+      <w:r>
         <w:t xml:space="preserve"> Theo</w:t>
-      </w:r>
-      <w:r>
-        <w:t>, my bf</w:t>
       </w:r>
       <w:r>
         <w:t xml:space="preserve">). </w:t>
@@ -1224,6 +1224,81 @@
           <w:bCs/>
         </w:rPr>
       </w:pPr>
+    </w:p>
+    <w:p>
+      <w:pPr>
+        <w:rPr>
+          <w:b/>
+          <w:bCs/>
+        </w:rPr>
+      </w:pPr>
+    </w:p>
+    <w:p/>
+    <w:p>
+      <w:pPr>
+        <w:rPr>
+          <w:b/>
+          <w:bCs/>
+          <w:u w:val="single"/>
+        </w:rPr>
+      </w:pPr>
+      <w:r>
+        <w:rPr>
+          <w:b/>
+          <w:bCs/>
+          <w:u w:val="single"/>
+        </w:rPr>
+        <w:t>Message when one turn from victory</w:t>
+      </w:r>
+      <w:r>
+        <w:rPr>
+          <w:b/>
+          <w:bCs/>
+          <w:u w:val="single"/>
+        </w:rPr>
+        <w:t>/when activated enough food production for next turn to mean victory</w:t>
+      </w:r>
+      <w:r>
+        <w:rPr>
+          <w:b/>
+          <w:bCs/>
+          <w:u w:val="single"/>
+        </w:rPr>
+        <w:t>:</w:t>
+      </w:r>
+    </w:p>
+    <w:p>
+      <w:pPr>
+        <w:rPr>
+          <w:b/>
+          <w:bCs/>
+          <w:u w:val="single"/>
+        </w:rPr>
+      </w:pPr>
+    </w:p>
+    <w:p>
+      <w:r>
+        <w:rPr>
+          <w:b/>
+          <w:bCs/>
+        </w:rPr>
+        <w:t xml:space="preserve">Message from the National Citizen’s Council: </w:t>
+      </w:r>
+      <w:r>
+        <w:t xml:space="preserve">We are living a </w:t>
+      </w:r>
+      <w:r>
+        <w:t>rare momen</w:t>
+      </w:r>
+      <w:r>
+        <w:t>t in which people recognise their shared fate.</w:t>
+      </w:r>
+      <w:r>
+        <w:t xml:space="preserve"> </w:t>
+      </w:r>
+      <w:r>
+        <w:t>Liberation is already here. We grew it together in collective struggle. Tomorrow is the final step across the threshold of history.</w:t>
+      </w:r>
     </w:p>
     <w:sectPr>
       <w:pgSz w:w="11900" w:h="16840"/>
@@ -1233,6 +1308,127 @@
     </w:sectPr>
   </w:body>
 </w:document>
+</file>
+
+<file path=word/numbering.xml><?xml version="1.0" encoding="utf-8"?>
+<w:numbering xmlns:wpc="http://schemas.microsoft.com/office/word/2010/wordprocessingCanvas" xmlns:cx="http://schemas.microsoft.com/office/drawing/2014/chartex" xmlns:cx1="http://schemas.microsoft.com/office/drawing/2015/9/8/chartex" xmlns:cx2="http://schemas.microsoft.com/office/drawing/2015/10/21/chartex" xmlns:cx3="http://schemas.microsoft.com/office/drawing/2016/5/9/chartex" xmlns:cx4="http://schemas.microsoft.com/office/drawing/2016/5/10/chartex" xmlns:cx5="http://schemas.microsoft.com/office/drawing/2016/5/11/chartex" xmlns:cx6="http://schemas.microsoft.com/office/drawing/2016/5/12/chartex" xmlns:cx7="http://schemas.microsoft.com/office/drawing/2016/5/13/chartex" xmlns:cx8="http://schemas.microsoft.com/office/drawing/2016/5/14/chartex" xmlns:mc="http://schemas.openxmlformats.org/markup-compatibility/2006" xmlns:aink="http://schemas.microsoft.com/office/drawing/2016/ink" xmlns:am3d="http://schemas.microsoft.com/office/drawing/2017/model3d" xmlns:o="urn:schemas-microsoft-com:office:office" xmlns:r="http://schemas.openxmlformats.org/officeDocument/2006/relationships" xmlns:m="http://schemas.openxmlformats.org/officeDocument/2006/math" xmlns:v="urn:schemas-microsoft-com:vml" xmlns:wp14="http://schemas.microsoft.com/office/word/2010/wordprocessingDrawing" xmlns:wp="http://schemas.openxmlformats.org/drawingml/2006/wordprocessingDrawing" xmlns:w10="urn:schemas-microsoft-com:office:word" xmlns:w="http://schemas.openxmlformats.org/wordprocessingml/2006/main" xmlns:w14="http://schemas.microsoft.com/office/word/2010/wordml" xmlns:w15="http://schemas.microsoft.com/office/word/2012/wordml" xmlns:w16cex="http://schemas.microsoft.com/office/word/2018/wordml/cex" xmlns:w16cid="http://schemas.microsoft.com/office/word/2016/wordml/cid" xmlns:w16="http://schemas.microsoft.com/office/word/2018/wordml" xmlns:w16se="http://schemas.microsoft.com/office/word/2015/wordml/symex" xmlns:wpg="http://schemas.microsoft.com/office/word/2010/wordprocessingGroup" xmlns:wpi="http://schemas.microsoft.com/office/word/2010/wordprocessingInk" xmlns:wne="http://schemas.microsoft.com/office/word/2006/wordml" xmlns:wps="http://schemas.microsoft.com/office/word/2010/wordprocessingShape" mc:Ignorable="w14 w15 w16se w16cid w16 w16cex wp14">
+  <w:abstractNum w:abstractNumId="0" w15:restartNumberingAfterBreak="0">
+    <w:nsid w:val="40473049"/>
+    <w:multiLevelType w:val="hybridMultilevel"/>
+    <w:tmpl w:val="0DA262CC"/>
+    <w:lvl w:ilvl="0" w:tplc="08090001">
+      <w:start w:val="1"/>
+      <w:numFmt w:val="bullet"/>
+      <w:lvlText w:val=""/>
+      <w:lvlJc w:val="left"/>
+      <w:pPr>
+        <w:ind w:left="720" w:hanging="360"/>
+      </w:pPr>
+      <w:rPr>
+        <w:rFonts w:ascii="Symbol" w:hAnsi="Symbol" w:hint="default"/>
+      </w:rPr>
+    </w:lvl>
+    <w:lvl w:ilvl="1" w:tplc="08090003" w:tentative="1">
+      <w:start w:val="1"/>
+      <w:numFmt w:val="bullet"/>
+      <w:lvlText w:val="o"/>
+      <w:lvlJc w:val="left"/>
+      <w:pPr>
+        <w:ind w:left="1440" w:hanging="360"/>
+      </w:pPr>
+      <w:rPr>
+        <w:rFonts w:ascii="Courier New" w:hAnsi="Courier New" w:cs="Courier New" w:hint="default"/>
+      </w:rPr>
+    </w:lvl>
+    <w:lvl w:ilvl="2" w:tplc="08090005" w:tentative="1">
+      <w:start w:val="1"/>
+      <w:numFmt w:val="bullet"/>
+      <w:lvlText w:val=""/>
+      <w:lvlJc w:val="left"/>
+      <w:pPr>
+        <w:ind w:left="2160" w:hanging="360"/>
+      </w:pPr>
+      <w:rPr>
+        <w:rFonts w:ascii="Wingdings" w:hAnsi="Wingdings" w:hint="default"/>
+      </w:rPr>
+    </w:lvl>
+    <w:lvl w:ilvl="3" w:tplc="08090001" w:tentative="1">
+      <w:start w:val="1"/>
+      <w:numFmt w:val="bullet"/>
+      <w:lvlText w:val=""/>
+      <w:lvlJc w:val="left"/>
+      <w:pPr>
+        <w:ind w:left="2880" w:hanging="360"/>
+      </w:pPr>
+      <w:rPr>
+        <w:rFonts w:ascii="Symbol" w:hAnsi="Symbol" w:hint="default"/>
+      </w:rPr>
+    </w:lvl>
+    <w:lvl w:ilvl="4" w:tplc="08090003" w:tentative="1">
+      <w:start w:val="1"/>
+      <w:numFmt w:val="bullet"/>
+      <w:lvlText w:val="o"/>
+      <w:lvlJc w:val="left"/>
+      <w:pPr>
+        <w:ind w:left="3600" w:hanging="360"/>
+      </w:pPr>
+      <w:rPr>
+        <w:rFonts w:ascii="Courier New" w:hAnsi="Courier New" w:cs="Courier New" w:hint="default"/>
+      </w:rPr>
+    </w:lvl>
+    <w:lvl w:ilvl="5" w:tplc="08090005" w:tentative="1">
+      <w:start w:val="1"/>
+      <w:numFmt w:val="bullet"/>
+      <w:lvlText w:val=""/>
+      <w:lvlJc w:val="left"/>
+      <w:pPr>
+        <w:ind w:left="4320" w:hanging="360"/>
+      </w:pPr>
+      <w:rPr>
+        <w:rFonts w:ascii="Wingdings" w:hAnsi="Wingdings" w:hint="default"/>
+      </w:rPr>
+    </w:lvl>
+    <w:lvl w:ilvl="6" w:tplc="08090001" w:tentative="1">
+      <w:start w:val="1"/>
+      <w:numFmt w:val="bullet"/>
+      <w:lvlText w:val=""/>
+      <w:lvlJc w:val="left"/>
+      <w:pPr>
+        <w:ind w:left="5040" w:hanging="360"/>
+      </w:pPr>
+      <w:rPr>
+        <w:rFonts w:ascii="Symbol" w:hAnsi="Symbol" w:hint="default"/>
+      </w:rPr>
+    </w:lvl>
+    <w:lvl w:ilvl="7" w:tplc="08090003" w:tentative="1">
+      <w:start w:val="1"/>
+      <w:numFmt w:val="bullet"/>
+      <w:lvlText w:val="o"/>
+      <w:lvlJc w:val="left"/>
+      <w:pPr>
+        <w:ind w:left="5760" w:hanging="360"/>
+      </w:pPr>
+      <w:rPr>
+        <w:rFonts w:ascii="Courier New" w:hAnsi="Courier New" w:cs="Courier New" w:hint="default"/>
+      </w:rPr>
+    </w:lvl>
+    <w:lvl w:ilvl="8" w:tplc="08090005" w:tentative="1">
+      <w:start w:val="1"/>
+      <w:numFmt w:val="bullet"/>
+      <w:lvlText w:val=""/>
+      <w:lvlJc w:val="left"/>
+      <w:pPr>
+        <w:ind w:left="6480" w:hanging="360"/>
+      </w:pPr>
+      <w:rPr>
+        <w:rFonts w:ascii="Wingdings" w:hAnsi="Wingdings" w:hint="default"/>
+      </w:rPr>
+    </w:lvl>
+  </w:abstractNum>
+  <w:num w:numId="1">
+    <w:abstractNumId w:val="0"/>
+  </w:num>
+</w:numbering>
 </file>
 
 <file path=word/styles.xml><?xml version="1.0" encoding="utf-8"?>
@@ -1720,6 +1916,17 @@
       <w:lang w:eastAsia="ja-JP"/>
     </w:rPr>
   </w:style>
+  <w:style w:type="paragraph" w:styleId="ListParagraph">
+    <w:name w:val="List Paragraph"/>
+    <w:basedOn w:val="Normal"/>
+    <w:uiPriority w:val="34"/>
+    <w:qFormat/>
+    <w:rsid w:val="00907EDE"/>
+    <w:pPr>
+      <w:ind w:left="720"/>
+      <w:contextualSpacing/>
+    </w:pPr>
+  </w:style>
 </w:styles>
 </file>
 

</xml_diff>